<commit_message>
added 11 and 12 reports
</commit_message>
<xml_diff>
--- a/jmeter_tasks/task10/BE_task10.docx
+++ b/jmeter_tasks/task10/BE_task10.docx
@@ -91,7 +91,7 @@
           <w:sz w:val="32"/>
           <w:szCs w:val="32"/>
         </w:rPr>
-        <w:t>9</w:t>
+        <w:t>10</w:t>
       </w:r>
       <w:r>
         <w:rPr>
@@ -3223,6 +3223,7 @@
       <w:r>
         <w:rPr>
           <w:rFonts w:ascii="Times New Roman" w:hAnsi="Times New Roman" w:cs="Times New Roman"/>
+          <w:noProof/>
           <w:sz w:val="28"/>
           <w:szCs w:val="28"/>
         </w:rPr>
@@ -3304,6 +3305,7 @@
       <w:r>
         <w:rPr>
           <w:rFonts w:ascii="Times New Roman" w:hAnsi="Times New Roman" w:cs="Times New Roman"/>
+          <w:noProof/>
           <w:sz w:val="28"/>
           <w:szCs w:val="28"/>
         </w:rPr>
@@ -3469,6 +3471,7 @@
       <w:r>
         <w:rPr>
           <w:rFonts w:ascii="Times New Roman" w:hAnsi="Times New Roman" w:cs="Times New Roman"/>
+          <w:noProof/>
           <w:sz w:val="28"/>
           <w:szCs w:val="28"/>
         </w:rPr>
@@ -3581,6 +3584,7 @@
       <w:r>
         <w:rPr>
           <w:rFonts w:ascii="Times New Roman" w:hAnsi="Times New Roman" w:cs="Times New Roman"/>
+          <w:noProof/>
           <w:sz w:val="28"/>
           <w:szCs w:val="28"/>
         </w:rPr>
@@ -3784,16 +3788,7 @@
                 <w:sz w:val="16"/>
                 <w:szCs w:val="16"/>
               </w:rPr>
-              <w:t>Multiplier</w:t>
-            </w:r>
-            <w:r>
-              <w:rPr>
-                <w:rFonts w:ascii="Calibri" w:eastAsia="Times New Roman" w:hAnsi="Calibri" w:cs="Calibri"/>
-                <w:color w:val="000000"/>
-                <w:sz w:val="16"/>
-                <w:szCs w:val="16"/>
-              </w:rPr>
-              <w:t xml:space="preserve"> for CPU load</w:t>
+              <w:t>Multiplier for CPU load</w:t>
             </w:r>
           </w:p>
         </w:tc>
@@ -3863,25 +3858,7 @@
                 <w:sz w:val="16"/>
                 <w:szCs w:val="16"/>
               </w:rPr>
-              <w:t xml:space="preserve">RAM </w:t>
-            </w:r>
-            <w:r>
-              <w:rPr>
-                <w:rFonts w:ascii="Calibri" w:eastAsia="Times New Roman" w:hAnsi="Calibri" w:cs="Calibri"/>
-                <w:color w:val="000000"/>
-                <w:sz w:val="16"/>
-                <w:szCs w:val="16"/>
-              </w:rPr>
-              <w:t>available</w:t>
-            </w:r>
-            <w:r>
-              <w:rPr>
-                <w:rFonts w:ascii="Calibri" w:eastAsia="Times New Roman" w:hAnsi="Calibri" w:cs="Calibri"/>
-                <w:color w:val="000000"/>
-                <w:sz w:val="16"/>
-                <w:szCs w:val="16"/>
-              </w:rPr>
-              <w:t>, Gb</w:t>
+              <w:t>RAM available, Gb</w:t>
             </w:r>
           </w:p>
         </w:tc>
@@ -5568,15 +5545,7 @@
           <w:sz w:val="28"/>
           <w:szCs w:val="28"/>
         </w:rPr>
-        <w:t xml:space="preserve"> to 1.369gb) by the end of the test. Need to run </w:t>
-      </w:r>
-      <w:r>
-        <w:rPr>
-          <w:rFonts w:ascii="Times New Roman" w:hAnsi="Times New Roman" w:cs="Times New Roman"/>
-          <w:sz w:val="28"/>
-          <w:szCs w:val="28"/>
-        </w:rPr>
-        <w:t>endurance test to find out</w:t>
+        <w:t xml:space="preserve"> to 1.369gb) by the end of the test. Need to run endurance test to find out</w:t>
       </w:r>
       <w:r>
         <w:rPr>
@@ -5592,63 +5561,7 @@
           <w:sz w:val="28"/>
           <w:szCs w:val="28"/>
         </w:rPr>
-        <w:t xml:space="preserve">will </w:t>
-      </w:r>
-      <w:r>
-        <w:rPr>
-          <w:rFonts w:ascii="Times New Roman" w:hAnsi="Times New Roman" w:cs="Times New Roman"/>
-          <w:sz w:val="28"/>
-          <w:szCs w:val="28"/>
-        </w:rPr>
-        <w:t>RAM</w:t>
-      </w:r>
-      <w:r>
-        <w:rPr>
-          <w:rFonts w:ascii="Times New Roman" w:hAnsi="Times New Roman" w:cs="Times New Roman"/>
-          <w:sz w:val="28"/>
-          <w:szCs w:val="28"/>
-        </w:rPr>
-        <w:t xml:space="preserve"> </w:t>
-      </w:r>
-      <w:r>
-        <w:rPr>
-          <w:rFonts w:ascii="Times New Roman" w:hAnsi="Times New Roman" w:cs="Times New Roman"/>
-          <w:sz w:val="28"/>
-          <w:szCs w:val="28"/>
-        </w:rPr>
-        <w:t>available bytes run out</w:t>
-      </w:r>
-      <w:r>
-        <w:rPr>
-          <w:rFonts w:ascii="Times New Roman" w:hAnsi="Times New Roman" w:cs="Times New Roman"/>
-          <w:sz w:val="28"/>
-          <w:szCs w:val="28"/>
-        </w:rPr>
-        <w:t xml:space="preserve"> after </w:t>
-      </w:r>
-      <w:r>
-        <w:rPr>
-          <w:rFonts w:ascii="Times New Roman" w:hAnsi="Times New Roman" w:cs="Times New Roman"/>
-          <w:sz w:val="28"/>
-          <w:szCs w:val="28"/>
-        </w:rPr>
-        <w:t>40</w:t>
-      </w:r>
-      <w:r>
-        <w:rPr>
-          <w:rFonts w:ascii="Times New Roman" w:hAnsi="Times New Roman" w:cs="Times New Roman"/>
-          <w:sz w:val="28"/>
-          <w:szCs w:val="28"/>
-        </w:rPr>
-        <w:t xml:space="preserve"> hours test</w:t>
-      </w:r>
-      <w:r>
-        <w:rPr>
-          <w:rFonts w:ascii="Times New Roman" w:hAnsi="Times New Roman" w:cs="Times New Roman"/>
-          <w:sz w:val="28"/>
-          <w:szCs w:val="28"/>
-        </w:rPr>
-        <w:t xml:space="preserve"> </w:t>
+        <w:t xml:space="preserve">will RAM available bytes run out after 40 hours test </w:t>
       </w:r>
       <w:r>
         <w:rPr>
@@ -5735,39 +5648,21 @@
         </w:rPr>
         <w:t xml:space="preserve">Response time. Response time </w:t>
       </w:r>
-      <w:proofErr w:type="gramStart"/>
-      <w:r>
-        <w:rPr>
-          <w:rFonts w:ascii="Times New Roman" w:hAnsi="Times New Roman" w:cs="Times New Roman"/>
-          <w:sz w:val="28"/>
-          <w:szCs w:val="28"/>
-        </w:rPr>
-        <w:t>was  holding</w:t>
-      </w:r>
-      <w:proofErr w:type="gramEnd"/>
-      <w:r>
-        <w:rPr>
-          <w:rFonts w:ascii="Times New Roman" w:hAnsi="Times New Roman" w:cs="Times New Roman"/>
-          <w:sz w:val="28"/>
-          <w:szCs w:val="28"/>
-        </w:rPr>
-        <w:t xml:space="preserve"> between  975ms </w:t>
-      </w:r>
-      <w:r>
-        <w:rPr>
-          <w:rFonts w:ascii="Times New Roman" w:hAnsi="Times New Roman" w:cs="Times New Roman"/>
-          <w:sz w:val="28"/>
-          <w:szCs w:val="28"/>
-        </w:rPr>
-        <w:t>from the start</w:t>
-      </w:r>
-      <w:r>
-        <w:rPr>
-          <w:rFonts w:ascii="Times New Roman" w:hAnsi="Times New Roman" w:cs="Times New Roman"/>
-          <w:sz w:val="28"/>
-          <w:szCs w:val="28"/>
-        </w:rPr>
-        <w:t xml:space="preserve"> and 1.108 by the end of the test. It correlates with CPU utilization. In term of this test increasing does not look critical.</w:t>
+      <w:r>
+        <w:rPr>
+          <w:rFonts w:ascii="Times New Roman" w:hAnsi="Times New Roman" w:cs="Times New Roman"/>
+          <w:sz w:val="28"/>
+          <w:szCs w:val="28"/>
+        </w:rPr>
+        <w:t>was holding</w:t>
+      </w:r>
+      <w:r>
+        <w:rPr>
+          <w:rFonts w:ascii="Times New Roman" w:hAnsi="Times New Roman" w:cs="Times New Roman"/>
+          <w:sz w:val="28"/>
+          <w:szCs w:val="28"/>
+        </w:rPr>
+        <w:t xml:space="preserve"> between  975ms from the start and 1.108 by the end of the test. It correlates with CPU utilization. In term of this test increasing does not look critical.</w:t>
       </w:r>
     </w:p>
     <w:p>
@@ -5791,23 +5686,7 @@
           <w:sz w:val="28"/>
           <w:szCs w:val="28"/>
         </w:rPr>
-        <w:t xml:space="preserve">Throughput. </w:t>
-      </w:r>
-      <w:r>
-        <w:rPr>
-          <w:rFonts w:ascii="Times New Roman" w:hAnsi="Times New Roman" w:cs="Times New Roman"/>
-          <w:sz w:val="28"/>
-          <w:szCs w:val="28"/>
-        </w:rPr>
-        <w:t>Throughput</w:t>
-      </w:r>
-      <w:r>
-        <w:rPr>
-          <w:rFonts w:ascii="Times New Roman" w:hAnsi="Times New Roman" w:cs="Times New Roman"/>
-          <w:sz w:val="28"/>
-          <w:szCs w:val="28"/>
-        </w:rPr>
-        <w:t xml:space="preserve"> repeats active threads line by shape and does not look strange or unhealthy.</w:t>
+        <w:t>Throughput. Throughput repeats active threads line by shape and does not look strange or unhealthy.</w:t>
       </w:r>
     </w:p>
     <w:p>
@@ -5831,31 +5710,15 @@
           <w:sz w:val="28"/>
           <w:szCs w:val="28"/>
         </w:rPr>
-        <w:t xml:space="preserve">Error rate. Error rate grows from 0.022 to 0.04. </w:t>
-      </w:r>
-      <w:r>
-        <w:rPr>
-          <w:rFonts w:ascii="Times New Roman" w:hAnsi="Times New Roman" w:cs="Times New Roman"/>
-          <w:sz w:val="28"/>
-          <w:szCs w:val="28"/>
-        </w:rPr>
-        <w:t>It correlates with CPU utilization</w:t>
-      </w:r>
-      <w:r>
-        <w:rPr>
-          <w:rFonts w:ascii="Times New Roman" w:hAnsi="Times New Roman" w:cs="Times New Roman"/>
-          <w:sz w:val="28"/>
-          <w:szCs w:val="28"/>
-        </w:rPr>
-        <w:t xml:space="preserve">. </w:t>
-      </w:r>
-      <w:r>
-        <w:rPr>
-          <w:rFonts w:ascii="Times New Roman" w:hAnsi="Times New Roman" w:cs="Times New Roman"/>
-          <w:sz w:val="28"/>
-          <w:szCs w:val="28"/>
-        </w:rPr>
-        <w:t>In term of this test increasing does not look critical.</w:t>
+        <w:t>Error rate. Error rate grows from 0.022 to 0.04. It correlates with CPU utilization</w:t>
+      </w:r>
+      <w:r>
+        <w:rPr>
+          <w:rFonts w:ascii="Times New Roman" w:hAnsi="Times New Roman" w:cs="Times New Roman"/>
+          <w:sz w:val="28"/>
+          <w:szCs w:val="28"/>
+        </w:rPr>
+        <w:t>. In term of this test increasing does not look critical.</w:t>
       </w:r>
     </w:p>
     <w:sectPr>
@@ -9331,7 +9194,7 @@
 </file>
 
 <file path=customXml/itemProps1.xml><?xml version="1.0" encoding="utf-8"?>
-<ds:datastoreItem xmlns:ds="http://schemas.openxmlformats.org/officeDocument/2006/customXml" ds:itemID="{9E0AAE1B-D9F6-4F42-A0C2-DA78099EA2CD}">
+<ds:datastoreItem xmlns:ds="http://schemas.openxmlformats.org/officeDocument/2006/customXml" ds:itemID="{26A7F22C-B7F0-4F20-ADD7-0F3805A2CB1D}">
   <ds:schemaRefs>
     <ds:schemaRef ds:uri="http://schemas.openxmlformats.org/officeDocument/2006/bibliography"/>
   </ds:schemaRefs>

</xml_diff>